<commit_message>
Edited report and minor modifications to the notebooks to save the plots
</commit_message>
<xml_diff>
--- a/Bio-IT task report.docx
+++ b/Bio-IT task report.docx
@@ -176,7 +176,7 @@
         <w:rPr>
           <w:rtl w:val="0"/>
         </w:rPr>
-        <w:t xml:space="preserve">.</w:t>
+        <w:t xml:space="preserve">. To determine possible sample clusters and compute differential methylation analysis between them.</w:t>
       </w:r>
     </w:p>
     <w:p>
@@ -254,20 +254,74 @@
         <w:rPr>
           <w:rtl w:val="0"/>
         </w:rPr>
-        <w:t xml:space="preserve"> file. Finally, the program was runned via command line, providing the necessary files as arguments. The command lines for installing the conda environment and running </w:t>
-      </w:r>
-      <w:r>
-        <w:rPr>
-          <w:i w:val="1"/>
-          <w:rtl w:val="0"/>
-        </w:rPr>
-        <w:t xml:space="preserve">Meth-atlas</w:t>
-      </w:r>
-      <w:r>
-        <w:rPr>
-          <w:rtl w:val="0"/>
-        </w:rPr>
-        <w:t xml:space="preserve"> are available in bash script files in the github repository: </w:t>
+        <w:t xml:space="preserve"> file. The program was runned via command line, providing the necessary files as arguments.</w:t>
+      </w:r>
+    </w:p>
+    <w:p>
+      <w:pPr>
+        <w:spacing w:after="200" w:lineRule="auto"/>
+        <w:ind w:firstLine="720"/>
+        <w:jc w:val="both"/>
+        <w:rPr/>
+      </w:pPr>
+      <w:r>
+        <w:rPr>
+          <w:rtl w:val="0"/>
+        </w:rPr>
+        <w:t xml:space="preserve">In order to determine possible clusters in the analyzed samples and CpGs, Pearson correlation analysis and PCA were carried out using </w:t>
+      </w:r>
+      <w:r>
+        <w:rPr>
+          <w:i w:val="1"/>
+          <w:rtl w:val="0"/>
+        </w:rPr>
+        <w:t xml:space="preserve">scikit-learn</w:t>
+      </w:r>
+      <w:r>
+        <w:rPr>
+          <w:rtl w:val="0"/>
+        </w:rPr>
+        <w:t xml:space="preserve">. Next, the potential clusters were used to search for differentially methylated CpGs (DMGs) using </w:t>
+      </w:r>
+      <w:r>
+        <w:rPr>
+          <w:i w:val="1"/>
+          <w:rtl w:val="0"/>
+        </w:rPr>
+        <w:t xml:space="preserve">R-limma</w:t>
+      </w:r>
+      <w:r>
+        <w:rPr>
+          <w:rtl w:val="0"/>
+        </w:rPr>
+        <w:t xml:space="preserve">. Furthermore, the array’s annotation package in R was used to determine genes associated with those CpGs.</w:t>
+      </w:r>
+    </w:p>
+    <w:p>
+      <w:pPr>
+        <w:spacing w:after="200" w:lineRule="auto"/>
+        <w:ind w:firstLine="720"/>
+        <w:jc w:val="both"/>
+        <w:rPr/>
+      </w:pPr>
+      <w:r>
+        <w:rPr>
+          <w:rtl w:val="0"/>
+        </w:rPr>
+        <w:t xml:space="preserve">Finally, correlation analysis between the DMGs and the previously determined CpG clusters was done; and enrichment analysis for the DMGs was also carried out to better understand the biology behind.</w:t>
+      </w:r>
+    </w:p>
+    <w:p>
+      <w:pPr>
+        <w:spacing w:after="200" w:lineRule="auto"/>
+        <w:jc w:val="both"/>
+        <w:rPr/>
+      </w:pPr>
+      <w:r>
+        <w:rPr>
+          <w:rtl w:val="0"/>
+        </w:rPr>
+        <w:t xml:space="preserve">All scripts, outputs and data are available in the github repository: </w:t>
       </w:r>
       <w:hyperlink r:id="rId6">
         <w:r>
@@ -447,6 +501,26 @@
           <w:rtl w:val="0"/>
         </w:rPr>
         <w:t xml:space="preserve"> Deconvolution results from Meth-atlas for the given DNA methylation data</w:t>
+      </w:r>
+    </w:p>
+    <w:p>
+      <w:pPr>
+        <w:rPr/>
+      </w:pPr>
+      <w:r>
+        <w:rPr>
+          <w:rtl w:val="0"/>
+        </w:rPr>
+      </w:r>
+    </w:p>
+    <w:p>
+      <w:pPr>
+        <w:rPr/>
+      </w:pPr>
+      <w:r>
+        <w:rPr>
+          <w:rtl w:val="0"/>
+        </w:rPr>
       </w:r>
     </w:p>
     <w:p>

</xml_diff>